<commit_message>
Second version of my ND submission
- I forgot to answer one question.
- The graph for the API monitoring was not the best.
- I wrote longer answers.
</commit_message>
<xml_diff>
--- a/Observing Cloud Resources_bgam.docx
+++ b/Observing Cloud Resources_bgam.docx
@@ -249,12 +249,12 @@
                 <wp:inline distB="114300" distT="114300" distL="114300" distR="114300">
                   <wp:extent cx="6886575" cy="4867275"/>
                   <wp:effectExtent b="0" l="0" r="0" t="0"/>
-                  <wp:docPr id="5" name="image2.png"/>
+                  <wp:docPr id="5" name="image1.png"/>
                   <a:graphic>
                     <a:graphicData uri="http://schemas.openxmlformats.org/drawingml/2006/picture">
                       <pic:pic>
                         <pic:nvPicPr>
-                          <pic:cNvPr id="0" name="image2.png"/>
+                          <pic:cNvPr id="0" name="image1.png"/>
                           <pic:cNvPicPr preferRelativeResize="0"/>
                         </pic:nvPicPr>
                         <pic:blipFill>
@@ -542,12 +542,12 @@
                 <wp:inline distB="114300" distT="114300" distL="114300" distR="114300">
                   <wp:extent cx="4829175" cy="2082800"/>
                   <wp:effectExtent b="0" l="0" r="0" t="0"/>
-                  <wp:docPr id="1" name="image11.png"/>
+                  <wp:docPr id="1" name="image4.png"/>
                   <a:graphic>
                     <a:graphicData uri="http://schemas.openxmlformats.org/drawingml/2006/picture">
                       <pic:pic>
                         <pic:nvPicPr>
-                          <pic:cNvPr id="0" name="image11.png"/>
+                          <pic:cNvPr id="0" name="image4.png"/>
                           <pic:cNvPicPr preferRelativeResize="0"/>
                         </pic:nvPicPr>
                         <pic:blipFill>
@@ -667,12 +667,12 @@
                 <wp:inline distB="114300" distT="114300" distL="114300" distR="114300">
                   <wp:extent cx="4829175" cy="1816100"/>
                   <wp:effectExtent b="0" l="0" r="0" t="0"/>
-                  <wp:docPr id="8" name="image8.png"/>
+                  <wp:docPr id="8" name="image9.png"/>
                   <a:graphic>
                     <a:graphicData uri="http://schemas.openxmlformats.org/drawingml/2006/picture">
                       <pic:pic>
                         <pic:nvPicPr>
-                          <pic:cNvPr id="0" name="image8.png"/>
+                          <pic:cNvPr id="0" name="image9.png"/>
                           <pic:cNvPicPr preferRelativeResize="0"/>
                         </pic:nvPicPr>
                         <pic:blipFill>
@@ -777,12 +777,12 @@
                 <wp:inline distB="114300" distT="114300" distL="114300" distR="114300">
                   <wp:extent cx="4829175" cy="1803400"/>
                   <wp:effectExtent b="0" l="0" r="0" t="0"/>
-                  <wp:docPr id="7" name="image6.png"/>
+                  <wp:docPr id="7" name="image8.png"/>
                   <a:graphic>
                     <a:graphicData uri="http://schemas.openxmlformats.org/drawingml/2006/picture">
                       <pic:pic>
                         <pic:nvPicPr>
-                          <pic:cNvPr id="0" name="image6.png"/>
+                          <pic:cNvPr id="0" name="image8.png"/>
                           <pic:cNvPicPr preferRelativeResize="0"/>
                         </pic:nvPicPr>
                         <pic:blipFill>
@@ -887,12 +887,12 @@
                 <wp:inline distB="114300" distT="114300" distL="114300" distR="114300">
                   <wp:extent cx="4829175" cy="1841500"/>
                   <wp:effectExtent b="0" l="0" r="0" t="0"/>
-                  <wp:docPr id="4" name="image10.png"/>
+                  <wp:docPr id="4" name="image7.png"/>
                   <a:graphic>
                     <a:graphicData uri="http://schemas.openxmlformats.org/drawingml/2006/picture">
                       <pic:pic>
                         <pic:nvPicPr>
-                          <pic:cNvPr id="0" name="image10.png"/>
+                          <pic:cNvPr id="0" name="image7.png"/>
                           <pic:cNvPicPr preferRelativeResize="0"/>
                         </pic:nvPicPr>
                         <pic:blipFill>
@@ -1528,14 +1528,14 @@
               </w:rPr>
               <w:drawing>
                 <wp:inline distB="114300" distT="114300" distL="114300" distR="114300">
-                  <wp:extent cx="6896100" cy="3136900"/>
+                  <wp:extent cx="6858000" cy="2984500"/>
                   <wp:effectExtent b="0" l="0" r="0" t="0"/>
-                  <wp:docPr id="9" name="image5.png"/>
+                  <wp:docPr id="9" name="image2.png"/>
                   <a:graphic>
                     <a:graphicData uri="http://schemas.openxmlformats.org/drawingml/2006/picture">
                       <pic:pic>
                         <pic:nvPicPr>
-                          <pic:cNvPr id="0" name="image5.png"/>
+                          <pic:cNvPr id="0" name="image2.png"/>
                           <pic:cNvPicPr preferRelativeResize="0"/>
                         </pic:nvPicPr>
                         <pic:blipFill>
@@ -1548,7 +1548,7 @@
                         <pic:spPr>
                           <a:xfrm>
                             <a:off x="0" y="0"/>
-                            <a:ext cx="6896100" cy="3136900"/>
+                            <a:ext cx="6858000" cy="2984500"/>
                           </a:xfrm>
                           <a:prstGeom prst="rect"/>
                           <a:ln/>
@@ -1690,12 +1690,12 @@
                 <wp:inline distB="114300" distT="114300" distL="114300" distR="114300">
                   <wp:extent cx="6858000" cy="2184400"/>
                   <wp:effectExtent b="0" l="0" r="0" t="0"/>
-                  <wp:docPr id="6" name="image7.png"/>
+                  <wp:docPr id="6" name="image6.png"/>
                   <a:graphic>
                     <a:graphicData uri="http://schemas.openxmlformats.org/drawingml/2006/picture">
                       <pic:pic>
                         <pic:nvPicPr>
-                          <pic:cNvPr id="0" name="image7.png"/>
+                          <pic:cNvPr id="0" name="image6.png"/>
                           <pic:cNvPicPr preferRelativeResize="0"/>
                         </pic:nvPicPr>
                         <pic:blipFill>
@@ -1759,12 +1759,12 @@
                 <wp:inline distB="114300" distT="114300" distL="114300" distR="114300">
                   <wp:extent cx="6858000" cy="2679700"/>
                   <wp:effectExtent b="0" l="0" r="0" t="0"/>
-                  <wp:docPr id="11" name="image12.png"/>
+                  <wp:docPr id="11" name="image5.png"/>
                   <a:graphic>
                     <a:graphicData uri="http://schemas.openxmlformats.org/drawingml/2006/picture">
                       <pic:pic>
                         <pic:nvPicPr>
-                          <pic:cNvPr id="0" name="image12.png"/>
+                          <pic:cNvPr id="0" name="image5.png"/>
                           <pic:cNvPicPr preferRelativeResize="0"/>
                         </pic:nvPicPr>
                         <pic:blipFill>
@@ -1891,12 +1891,12 @@
                 <wp:inline distB="114300" distT="114300" distL="114300" distR="114300">
                   <wp:extent cx="6858000" cy="2743200"/>
                   <wp:effectExtent b="0" l="0" r="0" t="0"/>
-                  <wp:docPr id="12" name="image3.png"/>
+                  <wp:docPr id="12" name="image11.png"/>
                   <a:graphic>
                     <a:graphicData uri="http://schemas.openxmlformats.org/drawingml/2006/picture">
                       <pic:pic>
                         <pic:nvPicPr>
-                          <pic:cNvPr id="0" name="image3.png"/>
+                          <pic:cNvPr id="0" name="image11.png"/>
                           <pic:cNvPicPr preferRelativeResize="0"/>
                         </pic:nvPicPr>
                         <pic:blipFill>
@@ -2089,12 +2089,12 @@
                 <wp:inline distB="114300" distT="114300" distL="114300" distR="114300">
                   <wp:extent cx="6896100" cy="2781300"/>
                   <wp:effectExtent b="0" l="0" r="0" t="0"/>
-                  <wp:docPr id="2" name="image9.png"/>
+                  <wp:docPr id="2" name="image10.png"/>
                   <a:graphic>
                     <a:graphicData uri="http://schemas.openxmlformats.org/drawingml/2006/picture">
                       <pic:pic>
                         <pic:nvPicPr>
-                          <pic:cNvPr id="0" name="image9.png"/>
+                          <pic:cNvPr id="0" name="image10.png"/>
                           <pic:cNvPicPr preferRelativeResize="0"/>
                         </pic:nvPicPr>
                         <pic:blipFill>
@@ -2313,7 +2313,7 @@
                 <w:color w:val="2e3d49"/>
                 <w:rtl w:val="0"/>
               </w:rPr>
-              <w:t xml:space="preserve">The website would not be available.</w:t>
+              <w:t xml:space="preserve">The website would not be available (the customers will see some kind of a JSON formatted error message, so maybe they will also get some insides of our internal infrastructure) and so no sales on our side and the customers would be under the impression, that we are not are very professional working company.</w:t>
             </w:r>
           </w:p>
         </w:tc>
@@ -2385,21 +2385,18 @@
               <w:spacing w:line="240" w:lineRule="auto"/>
               <w:rPr>
                 <w:rFonts w:ascii="Open Sans" w:cs="Open Sans" w:eastAsia="Open Sans" w:hAnsi="Open Sans"/>
-              </w:rPr>
-            </w:pPr>
-            <w:r>
-              <w:rPr>
-                <w:rFonts w:ascii="Open Sans" w:cs="Open Sans" w:eastAsia="Open Sans" w:hAnsi="Open Sans"/>
-                <w:i w:val="1"/>
-                <w:color w:val="2e3d49"/>
-                <w:rtl w:val="0"/>
-              </w:rPr>
-              <w:t xml:space="preserve">Sent out a notification to the team.</w:t>
-            </w:r>
-            <w:r>
-              <w:rPr>
-                <w:rtl w:val="0"/>
-              </w:rPr>
+                <w:i w:val="1"/>
+                <w:color w:val="2e3d49"/>
+              </w:rPr>
+            </w:pPr>
+            <w:r>
+              <w:rPr>
+                <w:rFonts w:ascii="Open Sans" w:cs="Open Sans" w:eastAsia="Open Sans" w:hAnsi="Open Sans"/>
+                <w:i w:val="1"/>
+                <w:color w:val="2e3d49"/>
+                <w:rtl w:val="0"/>
+              </w:rPr>
+              <w:t xml:space="preserve">The SRE team should set up: a “Synthetic Monitoring Solutions” to monitor the HTTP status and if the HTTP status is not 200 (or in the range of 200-299) for a period of 2 minutes send out a notification to the team. </w:t>
             </w:r>
           </w:p>
         </w:tc>
@@ -2542,12 +2539,12 @@
                 <wp:inline distB="114300" distT="114300" distL="114300" distR="114300">
                   <wp:extent cx="6896100" cy="2349500"/>
                   <wp:effectExtent b="0" l="0" r="0" t="0"/>
-                  <wp:docPr id="10" name="image4.png"/>
+                  <wp:docPr id="10" name="image12.png"/>
                   <a:graphic>
                     <a:graphicData uri="http://schemas.openxmlformats.org/drawingml/2006/picture">
                       <pic:pic>
                         <pic:nvPicPr>
-                          <pic:cNvPr id="0" name="image4.png"/>
+                          <pic:cNvPr id="0" name="image12.png"/>
                           <pic:cNvPicPr preferRelativeResize="0"/>
                         </pic:nvPicPr>
                         <pic:blipFill>
@@ -2656,7 +2653,7 @@
                 <w:color w:val="2e3d49"/>
                 <w:rtl w:val="0"/>
               </w:rPr>
-              <w:t xml:space="preserve">[TODO: Type your answer here]</w:t>
+              <w:t xml:space="preserve">The instance 10.0.0.5 has a traffic spike. It started around 14:57, a max value of = 4500, a min value of= 1000, and in total (after the increase) = 1100+1200+1500+3500+3500+3000+3000+4500 = 21300.  </w:t>
             </w:r>
           </w:p>
         </w:tc>
@@ -2736,7 +2733,7 @@
                 <w:color w:val="2e3d49"/>
                 <w:rtl w:val="0"/>
               </w:rPr>
-              <w:t xml:space="preserve">[TODO: Type your answer here]</w:t>
+              <w:t xml:space="preserve">The System Architect he/she could make new infrastructure recommendations, in case we have to change the network setting for the instances he can create the change in IaC. The monitoring manager has to be aware of the fact that we have now more traffic on this instance and he/she has to change alerting rule. If the spike appears after a release of a new feature the graph is also important for the release manager. Maybe a roleback is nessecary.    </w:t>
             </w:r>
             <w:r>
               <w:rPr>
@@ -2800,12 +2797,12 @@
         <wp:inline distB="114300" distT="114300" distL="114300" distR="114300">
           <wp:extent cx="1547813" cy="609093"/>
           <wp:effectExtent b="0" l="0" r="0" t="0"/>
-          <wp:docPr descr="120-white.png" id="3" name="image1.png"/>
+          <wp:docPr descr="120-white.png" id="3" name="image3.png"/>
           <a:graphic>
             <a:graphicData uri="http://schemas.openxmlformats.org/drawingml/2006/picture">
               <pic:pic>
                 <pic:nvPicPr>
-                  <pic:cNvPr descr="120-white.png" id="0" name="image1.png"/>
+                  <pic:cNvPr descr="120-white.png" id="0" name="image3.png"/>
                   <pic:cNvPicPr preferRelativeResize="0"/>
                 </pic:nvPicPr>
                 <pic:blipFill>

</xml_diff>

<commit_message>
Third version of the file
Added a more clearer description of the instance. Maybe the correct IP is not suitable enough.
</commit_message>
<xml_diff>
--- a/Observing Cloud Resources_bgam.docx
+++ b/Observing Cloud Resources_bgam.docx
@@ -249,12 +249,12 @@
                 <wp:inline distB="114300" distT="114300" distL="114300" distR="114300">
                   <wp:extent cx="6886575" cy="4867275"/>
                   <wp:effectExtent b="0" l="0" r="0" t="0"/>
-                  <wp:docPr id="5" name="image1.png"/>
+                  <wp:docPr id="6" name="image2.png"/>
                   <a:graphic>
                     <a:graphicData uri="http://schemas.openxmlformats.org/drawingml/2006/picture">
                       <pic:pic>
                         <pic:nvPicPr>
-                          <pic:cNvPr id="0" name="image1.png"/>
+                          <pic:cNvPr id="0" name="image2.png"/>
                           <pic:cNvPicPr preferRelativeResize="0"/>
                         </pic:nvPicPr>
                         <pic:blipFill>
@@ -542,12 +542,12 @@
                 <wp:inline distB="114300" distT="114300" distL="114300" distR="114300">
                   <wp:extent cx="4829175" cy="2082800"/>
                   <wp:effectExtent b="0" l="0" r="0" t="0"/>
-                  <wp:docPr id="1" name="image4.png"/>
+                  <wp:docPr id="1" name="image12.png"/>
                   <a:graphic>
                     <a:graphicData uri="http://schemas.openxmlformats.org/drawingml/2006/picture">
                       <pic:pic>
                         <pic:nvPicPr>
-                          <pic:cNvPr id="0" name="image4.png"/>
+                          <pic:cNvPr id="0" name="image12.png"/>
                           <pic:cNvPicPr preferRelativeResize="0"/>
                         </pic:nvPicPr>
                         <pic:blipFill>
@@ -667,12 +667,12 @@
                 <wp:inline distB="114300" distT="114300" distL="114300" distR="114300">
                   <wp:extent cx="4829175" cy="1816100"/>
                   <wp:effectExtent b="0" l="0" r="0" t="0"/>
-                  <wp:docPr id="8" name="image9.png"/>
+                  <wp:docPr id="9" name="image6.png"/>
                   <a:graphic>
                     <a:graphicData uri="http://schemas.openxmlformats.org/drawingml/2006/picture">
                       <pic:pic>
                         <pic:nvPicPr>
-                          <pic:cNvPr id="0" name="image9.png"/>
+                          <pic:cNvPr id="0" name="image6.png"/>
                           <pic:cNvPicPr preferRelativeResize="0"/>
                         </pic:nvPicPr>
                         <pic:blipFill>
@@ -777,12 +777,12 @@
                 <wp:inline distB="114300" distT="114300" distL="114300" distR="114300">
                   <wp:extent cx="4829175" cy="1803400"/>
                   <wp:effectExtent b="0" l="0" r="0" t="0"/>
-                  <wp:docPr id="7" name="image8.png"/>
+                  <wp:docPr id="8" name="image4.png"/>
                   <a:graphic>
                     <a:graphicData uri="http://schemas.openxmlformats.org/drawingml/2006/picture">
                       <pic:pic>
                         <pic:nvPicPr>
-                          <pic:cNvPr id="0" name="image8.png"/>
+                          <pic:cNvPr id="0" name="image4.png"/>
                           <pic:cNvPicPr preferRelativeResize="0"/>
                         </pic:nvPicPr>
                         <pic:blipFill>
@@ -887,12 +887,12 @@
                 <wp:inline distB="114300" distT="114300" distL="114300" distR="114300">
                   <wp:extent cx="4829175" cy="1841500"/>
                   <wp:effectExtent b="0" l="0" r="0" t="0"/>
-                  <wp:docPr id="4" name="image7.png"/>
+                  <wp:docPr id="5" name="image1.png"/>
                   <a:graphic>
                     <a:graphicData uri="http://schemas.openxmlformats.org/drawingml/2006/picture">
                       <pic:pic>
                         <pic:nvPicPr>
-                          <pic:cNvPr id="0" name="image7.png"/>
+                          <pic:cNvPr id="0" name="image1.png"/>
                           <pic:cNvPicPr preferRelativeResize="0"/>
                         </pic:nvPicPr>
                         <pic:blipFill>
@@ -1530,12 +1530,12 @@
                 <wp:inline distB="114300" distT="114300" distL="114300" distR="114300">
                   <wp:extent cx="6858000" cy="2984500"/>
                   <wp:effectExtent b="0" l="0" r="0" t="0"/>
-                  <wp:docPr id="9" name="image2.png"/>
+                  <wp:docPr id="10" name="image8.png"/>
                   <a:graphic>
                     <a:graphicData uri="http://schemas.openxmlformats.org/drawingml/2006/picture">
                       <pic:pic>
                         <pic:nvPicPr>
-                          <pic:cNvPr id="0" name="image2.png"/>
+                          <pic:cNvPr id="0" name="image8.png"/>
                           <pic:cNvPicPr preferRelativeResize="0"/>
                         </pic:nvPicPr>
                         <pic:blipFill>
@@ -1690,12 +1690,12 @@
                 <wp:inline distB="114300" distT="114300" distL="114300" distR="114300">
                   <wp:extent cx="6858000" cy="2184400"/>
                   <wp:effectExtent b="0" l="0" r="0" t="0"/>
-                  <wp:docPr id="6" name="image6.png"/>
+                  <wp:docPr id="7" name="image3.png"/>
                   <a:graphic>
                     <a:graphicData uri="http://schemas.openxmlformats.org/drawingml/2006/picture">
                       <pic:pic>
                         <pic:nvPicPr>
-                          <pic:cNvPr id="0" name="image6.png"/>
+                          <pic:cNvPr id="0" name="image3.png"/>
                           <pic:cNvPicPr preferRelativeResize="0"/>
                         </pic:nvPicPr>
                         <pic:blipFill>
@@ -1759,12 +1759,12 @@
                 <wp:inline distB="114300" distT="114300" distL="114300" distR="114300">
                   <wp:extent cx="6858000" cy="2679700"/>
                   <wp:effectExtent b="0" l="0" r="0" t="0"/>
-                  <wp:docPr id="11" name="image5.png"/>
+                  <wp:docPr id="12" name="image7.png"/>
                   <a:graphic>
                     <a:graphicData uri="http://schemas.openxmlformats.org/drawingml/2006/picture">
                       <pic:pic>
                         <pic:nvPicPr>
-                          <pic:cNvPr id="0" name="image5.png"/>
+                          <pic:cNvPr id="0" name="image7.png"/>
                           <pic:cNvPicPr preferRelativeResize="0"/>
                         </pic:nvPicPr>
                         <pic:blipFill>
@@ -1891,7 +1891,7 @@
                 <wp:inline distB="114300" distT="114300" distL="114300" distR="114300">
                   <wp:extent cx="6858000" cy="2743200"/>
                   <wp:effectExtent b="0" l="0" r="0" t="0"/>
-                  <wp:docPr id="12" name="image11.png"/>
+                  <wp:docPr id="13" name="image11.png"/>
                   <a:graphic>
                     <a:graphicData uri="http://schemas.openxmlformats.org/drawingml/2006/picture">
                       <pic:pic>
@@ -2089,12 +2089,12 @@
                 <wp:inline distB="114300" distT="114300" distL="114300" distR="114300">
                   <wp:extent cx="6896100" cy="2781300"/>
                   <wp:effectExtent b="0" l="0" r="0" t="0"/>
-                  <wp:docPr id="2" name="image10.png"/>
+                  <wp:docPr id="2" name="image5.png"/>
                   <a:graphic>
                     <a:graphicData uri="http://schemas.openxmlformats.org/drawingml/2006/picture">
                       <pic:pic>
                         <pic:nvPicPr>
-                          <pic:cNvPr id="0" name="image10.png"/>
+                          <pic:cNvPr id="0" name="image5.png"/>
                           <pic:cNvPicPr preferRelativeResize="0"/>
                         </pic:nvPicPr>
                         <pic:blipFill>
@@ -2539,12 +2539,12 @@
                 <wp:inline distB="114300" distT="114300" distL="114300" distR="114300">
                   <wp:extent cx="6896100" cy="2349500"/>
                   <wp:effectExtent b="0" l="0" r="0" t="0"/>
-                  <wp:docPr id="10" name="image12.png"/>
+                  <wp:docPr id="11" name="image10.png"/>
                   <a:graphic>
                     <a:graphicData uri="http://schemas.openxmlformats.org/drawingml/2006/picture">
                       <pic:pic>
                         <pic:nvPicPr>
-                          <pic:cNvPr id="0" name="image12.png"/>
+                          <pic:cNvPr id="0" name="image10.png"/>
                           <pic:cNvPicPr preferRelativeResize="0"/>
                         </pic:nvPicPr>
                         <pic:blipFill>
@@ -2653,7 +2653,55 @@
                 <w:color w:val="2e3d49"/>
                 <w:rtl w:val="0"/>
               </w:rPr>
-              <w:t xml:space="preserve">The instance 10.0.0.5 has a traffic spike. It started around 14:57, a max value of = 4500, a min value of= 1000, and in total (after the increase) = 1100+1200+1500+3500+3500+3000+3000+4500 = 21300.  </w:t>
+              <w:t xml:space="preserve">The “yellow instance”, with the IP 10.0.0.5, </w:t>
+            </w:r>
+            <w:r>
+              <w:rPr>
+                <w:rFonts w:ascii="Open Sans" w:cs="Open Sans" w:eastAsia="Open Sans" w:hAnsi="Open Sans"/>
+                <w:i w:val="1"/>
+                <w:color w:val="2e3d49"/>
+              </w:rPr>
+              <w:drawing>
+                <wp:inline distB="114300" distT="114300" distL="114300" distR="114300">
+                  <wp:extent cx="3267075" cy="190500"/>
+                  <wp:effectExtent b="0" l="0" r="0" t="0"/>
+                  <wp:docPr id="4" name="image13.png"/>
+                  <a:graphic>
+                    <a:graphicData uri="http://schemas.openxmlformats.org/drawingml/2006/picture">
+                      <pic:pic>
+                        <pic:nvPicPr>
+                          <pic:cNvPr id="0" name="image13.png"/>
+                          <pic:cNvPicPr preferRelativeResize="0"/>
+                        </pic:nvPicPr>
+                        <pic:blipFill>
+                          <a:blip r:embed="rId17"/>
+                          <a:srcRect b="0" l="0" r="0" t="0"/>
+                          <a:stretch>
+                            <a:fillRect/>
+                          </a:stretch>
+                        </pic:blipFill>
+                        <pic:spPr>
+                          <a:xfrm>
+                            <a:off x="0" y="0"/>
+                            <a:ext cx="3267075" cy="190500"/>
+                          </a:xfrm>
+                          <a:prstGeom prst="rect"/>
+                          <a:ln/>
+                        </pic:spPr>
+                      </pic:pic>
+                    </a:graphicData>
+                  </a:graphic>
+                </wp:inline>
+              </w:drawing>
+            </w:r>
+            <w:r>
+              <w:rPr>
+                <w:rFonts w:ascii="Open Sans" w:cs="Open Sans" w:eastAsia="Open Sans" w:hAnsi="Open Sans"/>
+                <w:i w:val="1"/>
+                <w:color w:val="2e3d49"/>
+                <w:rtl w:val="0"/>
+              </w:rPr>
+              <w:t xml:space="preserve">has a traffic spike. It started around 14:57, a max value of = 4500, a min value of= 1000, and in total (after the increase) = 1100+1200+1500+3500+3500+3000+3000+4500 = 21300.  </w:t>
             </w:r>
           </w:p>
         </w:tc>
@@ -2772,7 +2820,7 @@
       </w:r>
     </w:p>
     <w:sectPr>
-      <w:footerReference r:id="rId17" w:type="default"/>
+      <w:footerReference r:id="rId18" w:type="default"/>
       <w:pgSz w:h="15840" w:w="12240" w:orient="portrait"/>
       <w:pgMar w:bottom="576" w:top="576" w:left="576" w:right="576" w:header="720" w:footer="0"/>
       <w:pgNumType w:start="1"/>
@@ -2797,12 +2845,12 @@
         <wp:inline distB="114300" distT="114300" distL="114300" distR="114300">
           <wp:extent cx="1547813" cy="609093"/>
           <wp:effectExtent b="0" l="0" r="0" t="0"/>
-          <wp:docPr descr="120-white.png" id="3" name="image3.png"/>
+          <wp:docPr descr="120-white.png" id="3" name="image9.png"/>
           <a:graphic>
             <a:graphicData uri="http://schemas.openxmlformats.org/drawingml/2006/picture">
               <pic:pic>
                 <pic:nvPicPr>
-                  <pic:cNvPr descr="120-white.png" id="0" name="image3.png"/>
+                  <pic:cNvPr descr="120-white.png" id="0" name="image9.png"/>
                   <pic:cNvPicPr preferRelativeResize="0"/>
                 </pic:nvPicPr>
                 <pic:blipFill>

</xml_diff>